<commit_message>
mairi finished her edits
</commit_message>
<xml_diff>
--- a/UJEMI_documents/Response_to_Reviewers.docx
+++ b/UJEMI_documents/Response_to_Reviewers.docx
@@ -351,6 +351,24 @@
           <w:rFonts w:ascii="Times New Roman" w:hAnsi="Times New Roman" w:cs="Times New Roman"/>
         </w:rPr>
         <w:t>Added an introductory sentence to the discussion to reiterate motivation for study</w:t>
+      </w:r>
+    </w:p>
+    <w:p>
+      <w:pPr>
+        <w:pStyle w:val="ListParagraph"/>
+        <w:numPr>
+          <w:ilvl w:val="0"/>
+          <w:numId w:val="3"/>
+        </w:numPr>
+        <w:rPr>
+          <w:rFonts w:ascii="Times New Roman" w:hAnsi="Times New Roman" w:cs="Times New Roman"/>
+        </w:rPr>
+      </w:pPr>
+      <w:r>
+        <w:rPr>
+          <w:rFonts w:ascii="Times New Roman" w:hAnsi="Times New Roman" w:cs="Times New Roman"/>
+        </w:rPr>
+        <w:t>Made all genera italicized to keep formatting consistent</w:t>
       </w:r>
     </w:p>
     <w:p>

</xml_diff>

<commit_message>
changes to response to reviewrs
</commit_message>
<xml_diff>
--- a/UJEMI_documents/Response_to_Reviewers.docx
+++ b/UJEMI_documents/Response_to_Reviewers.docx
@@ -61,11 +61,19 @@
           <w:rFonts w:ascii="Times New Roman" w:hAnsi="Times New Roman" w:cs="Times New Roman"/>
         </w:rPr>
       </w:pPr>
-      <w:r>
-        <w:rPr>
-          <w:rFonts w:ascii="Times New Roman" w:hAnsi="Times New Roman" w:cs="Times New Roman"/>
-        </w:rPr>
-        <w:t xml:space="preserve">Overall very positive feedback: found the abstract clear and representative, introduction encompassing of all the necessary information, the methods detailed and complete, results accurate, discussion and conclusion clear </w:t>
+      <w:proofErr w:type="gramStart"/>
+      <w:r>
+        <w:rPr>
+          <w:rFonts w:ascii="Times New Roman" w:hAnsi="Times New Roman" w:cs="Times New Roman"/>
+        </w:rPr>
+        <w:t>Overall</w:t>
+      </w:r>
+      <w:proofErr w:type="gramEnd"/>
+      <w:r>
+        <w:rPr>
+          <w:rFonts w:ascii="Times New Roman" w:hAnsi="Times New Roman" w:cs="Times New Roman"/>
+        </w:rPr>
+        <w:t xml:space="preserve"> very positive feedback: found the abstract clear and representative, introduction encompassing of all the necessary information, the methods detailed and complete, results accurate, discussion and conclusion clear </w:t>
       </w:r>
     </w:p>
     <w:p>
@@ -119,7 +127,21 @@
         <w:rPr>
           <w:rFonts w:ascii="Times New Roman" w:hAnsi="Times New Roman" w:cs="Times New Roman"/>
         </w:rPr>
-        <w:t>Overall: genera is inconsistent throughout the document (some in italics while others are not), supplemental figure referencing should be in order</w:t>
+        <w:t xml:space="preserve">Overall: genera </w:t>
+      </w:r>
+      <w:proofErr w:type="gramStart"/>
+      <w:r>
+        <w:rPr>
+          <w:rFonts w:ascii="Times New Roman" w:hAnsi="Times New Roman" w:cs="Times New Roman"/>
+        </w:rPr>
+        <w:t>is</w:t>
+      </w:r>
+      <w:proofErr w:type="gramEnd"/>
+      <w:r>
+        <w:rPr>
+          <w:rFonts w:ascii="Times New Roman" w:hAnsi="Times New Roman" w:cs="Times New Roman"/>
+        </w:rPr>
+        <w:t xml:space="preserve"> inconsistent throughout the document (some in italics while others are not), supplemental figure referencing should be in order</w:t>
       </w:r>
     </w:p>
     <w:p>
@@ -463,6 +485,24 @@
     </w:p>
     <w:p>
       <w:pPr>
+        <w:pStyle w:val="ListParagraph"/>
+        <w:numPr>
+          <w:ilvl w:val="0"/>
+          <w:numId w:val="3"/>
+        </w:numPr>
+        <w:rPr>
+          <w:rFonts w:ascii="Times New Roman" w:hAnsi="Times New Roman" w:cs="Times New Roman"/>
+        </w:rPr>
+      </w:pPr>
+      <w:r>
+        <w:rPr>
+          <w:rFonts w:ascii="Times New Roman" w:hAnsi="Times New Roman" w:cs="Times New Roman"/>
+        </w:rPr>
+        <w:t>Addressed rationale for splitting data by citing use of a histogram</w:t>
+      </w:r>
+    </w:p>
+    <w:p>
+      <w:pPr>
         <w:rPr>
           <w:rFonts w:ascii="Times New Roman" w:hAnsi="Times New Roman" w:cs="Times New Roman"/>
         </w:rPr>
@@ -512,7 +552,7 @@
         <w:rPr>
           <w:rFonts w:ascii="Times New Roman" w:hAnsi="Times New Roman" w:cs="Times New Roman"/>
         </w:rPr>
-        <w:t>Since the determination of “low” vs “high” was arbitrary, there was no way to explain how we determined these metrics and so we did not implement that suggestion</w:t>
+        <w:t xml:space="preserve">While we did cite the use of a histogram for the explanation of splitting the groups into “high” and “low” sheet washing, we did not include a diagram as the first reviewer did not have an </w:t>
       </w:r>
     </w:p>
     <w:p>
@@ -548,20 +588,34 @@
         <w:rPr>
           <w:rFonts w:ascii="Times New Roman" w:hAnsi="Times New Roman" w:cs="Times New Roman"/>
         </w:rPr>
-        <w:t xml:space="preserve">In results discussion of beta diversity findings, the reviewer suggested that “significant” should only be used when referring to findings that have been proven to be statistically significant and a p-value should have been included. In this case, 8 p-values were used from different beta diversity metrics to come to this conclusion and </w:t>
+        <w:t xml:space="preserve">In results discussion of beta diversity findings, the reviewer suggested that “significant” should only be used when referring to findings that have been proven to </w:t>
       </w:r>
       <w:r>
         <w:rPr>
           <w:rFonts w:ascii="Times New Roman" w:hAnsi="Times New Roman" w:cs="Times New Roman"/>
         </w:rPr>
         <w:lastRenderedPageBreak/>
-        <w:t xml:space="preserve">were explained and cited in the preceding sentences to that statement. Therefore, we did not implement this feedback as we felt including 8 p-values would cause confusion and the preceding explanation was clear enough to understand that final summary sentence. </w:t>
-      </w:r>
-      <w:r>
-        <w:rPr>
-          <w:rFonts w:ascii="Times New Roman" w:hAnsi="Times New Roman" w:cs="Times New Roman"/>
-        </w:rPr>
-        <w:t>The first reviewer also found the results clear so we kept this in mind when deciding not to implement this feedback.</w:t>
+        <w:t xml:space="preserve">be statistically significant and a p-value should have been included. In this case, 8 p-values were used from different beta diversity metrics to come to this conclusion and were explained and cited in the preceding sentences to that statement. Therefore, we did not implement this feedback as we felt including 8 p-values would cause confusion and the preceding explanation was clear enough to understand that final summary sentence. </w:t>
+      </w:r>
+      <w:r>
+        <w:rPr>
+          <w:rFonts w:ascii="Times New Roman" w:hAnsi="Times New Roman" w:cs="Times New Roman"/>
+        </w:rPr>
+        <w:t xml:space="preserve">The first reviewer also found the results </w:t>
+      </w:r>
+      <w:proofErr w:type="gramStart"/>
+      <w:r>
+        <w:rPr>
+          <w:rFonts w:ascii="Times New Roman" w:hAnsi="Times New Roman" w:cs="Times New Roman"/>
+        </w:rPr>
+        <w:t>clear</w:t>
+      </w:r>
+      <w:proofErr w:type="gramEnd"/>
+      <w:r>
+        <w:rPr>
+          <w:rFonts w:ascii="Times New Roman" w:hAnsi="Times New Roman" w:cs="Times New Roman"/>
+        </w:rPr>
+        <w:t xml:space="preserve"> so we kept this in mind when deciding not to implement this feedback.</w:t>
       </w:r>
     </w:p>
     <w:p>

</xml_diff>